<commit_message>
forgot to transfer, is for the init-commit
</commit_message>
<xml_diff>
--- a/LBS.docx
+++ b/LBS.docx
@@ -993,239 +993,144 @@
     </w:p>
     <w:p>
       <w:pPr>
-        <w:rPr>
-          <w:b/>
-        </w:rPr>
-      </w:pPr>
-      <w:r>
-        <w:rPr>
-          <w:b/>
-        </w:rPr>
-        <w:t>Fragen</w:t>
-      </w:r>
+        <w:pStyle w:val="berschrift1"/>
+      </w:pPr>
+      <w:bookmarkStart w:id="0" w:name="_Toc213923892"/>
+      <w:r>
+        <w:t>Abstract</w:t>
+      </w:r>
+      <w:bookmarkEnd w:id="0"/>
+    </w:p>
+    <w:p>
+      <w:r>
+        <w:t>Das ist das Abstract und auf ein einer halben Seite zusammen was ich hier geschrieben habe.</w:t>
+      </w:r>
+    </w:p>
+    <w:p>
+      <w:pPr>
+        <w:pStyle w:val="berschrift1"/>
+      </w:pPr>
+      <w:bookmarkStart w:id="1" w:name="_Toc213923893"/>
+      <w:r>
+        <w:t>Einleitung</w:t>
+      </w:r>
+      <w:bookmarkEnd w:id="1"/>
     </w:p>
     <w:p/>
     <w:p>
       <w:r>
-        <w:t>Gleichgewic</w:t>
-      </w:r>
-      <w:r>
-        <w:t>ht Geschäftsmodell Technologien</w:t>
-      </w:r>
-      <w:r>
-        <w:t xml:space="preserve">? </w:t>
-      </w:r>
-      <w:r>
-        <w:t>Ein</w:t>
-      </w:r>
-      <w:r>
-        <w:t>em</w:t>
-      </w:r>
-      <w:r>
-        <w:t xml:space="preserve"> Thema mehr </w:t>
-      </w:r>
-      <w:r>
-        <w:t>Gewicht geben</w:t>
-      </w:r>
-      <w:r>
-        <w:t>?</w:t>
-      </w:r>
-    </w:p>
-    <w:p>
-      <w:r>
-        <w:t>Endgeräte mit einbeziehen?</w:t>
-      </w:r>
-    </w:p>
-    <w:p>
-      <w:r>
-        <w:t>Entwicklungsplattformen für Applikationen vorstellen?</w:t>
-      </w:r>
-    </w:p>
-    <w:p>
-      <w:r>
-        <w:t>Aus der Si</w:t>
-      </w:r>
-      <w:r>
-        <w:t>cht des Informatikers verst</w:t>
-      </w:r>
-      <w:r>
-        <w:t>ehen:</w:t>
-      </w:r>
-      <w:r>
-        <w:t xml:space="preserve"> Wie weit soll das vertieft werden?</w:t>
-      </w:r>
-    </w:p>
-    <w:p>
-      <w:r>
-        <w:t xml:space="preserve">Geschäftsmodelle: Strategien, </w:t>
-      </w:r>
-      <w:r>
-        <w:t>Voraussetzungen</w:t>
-      </w:r>
-      <w:r>
-        <w:t xml:space="preserve"> mit einbeziehen?</w:t>
-      </w:r>
-    </w:p>
+        <w:t>Rasante und spannende Entwicklung von neuen Geschäftsmodellen hat erst bereits begonnen.</w:t>
+      </w:r>
+    </w:p>
+    <w:p/>
+    <w:p>
+      <w:r>
+        <w:t xml:space="preserve">Location </w:t>
+      </w:r>
+      <w:proofErr w:type="spellStart"/>
+      <w:r>
+        <w:t>based</w:t>
+      </w:r>
+      <w:proofErr w:type="spellEnd"/>
+      <w:r>
+        <w:t xml:space="preserve"> Services sind lokal bezogene Dienste die vorwiegend mit Mobile Geräten genutzt werden. Ein Dienstleister kann beispielsweise mit der Ortsbezogenen-Information eines Kunden seine Dienstleistungen steuern.</w:t>
+      </w:r>
+    </w:p>
+    <w:p>
+      <w:r>
+        <w:t xml:space="preserve">LBS ist zwar nicht alt, aber es steht </w:t>
+      </w:r>
+      <w:proofErr w:type="spellStart"/>
+      <w:r>
+        <w:t>denoch</w:t>
+      </w:r>
+      <w:proofErr w:type="spellEnd"/>
+      <w:r>
+        <w:t xml:space="preserve"> in seinen Kinderschuhen.</w:t>
+      </w:r>
+    </w:p>
+    <w:p>
+      <w:r>
+        <w:t>Es gibt dabei verschiedene Geschäftsmodelle die der Dienstleister verwenden kann um sein Geld mit dem Dienst zu verdienen.</w:t>
+      </w:r>
+    </w:p>
+    <w:p>
+      <w:r>
+        <w:t xml:space="preserve">Die Technologien sind schon seit es Mobile-Mobilfunknetze gibt vorhanden. Die Dienstleistungen können sowohl mit unpräzisen </w:t>
+      </w:r>
+      <w:proofErr w:type="spellStart"/>
+      <w:r>
+        <w:t>Possitionsdaten</w:t>
+      </w:r>
+      <w:proofErr w:type="spellEnd"/>
+      <w:r>
+        <w:t xml:space="preserve"> als auch mit 5 Meter genauen Informationen gemacht werden.</w:t>
+      </w:r>
+    </w:p>
+    <w:p>
+      <w:r>
+        <w:t xml:space="preserve">Die Informationen werden mittlerweile breit genutzt. Es gibt Applikationen die beispielsweise Nutzern die Möglichkeiten bieten ihre Standorte bekannt zu geben und sie mit ihren Freunden zu teilen. Aber es beläuft sich nicht immer auf die </w:t>
+      </w:r>
+      <w:proofErr w:type="spellStart"/>
+      <w:r>
+        <w:t>Social</w:t>
+      </w:r>
+      <w:proofErr w:type="spellEnd"/>
+      <w:r>
+        <w:t>-Media Ebene a</w:t>
+      </w:r>
+      <w:r>
+        <w:t>us. Dienste wie die Applikation.</w:t>
+      </w:r>
+    </w:p>
+    <w:p/>
     <w:p>
       <w:pPr>
         <w:pStyle w:val="berschrift1"/>
       </w:pPr>
-      <w:bookmarkStart w:id="0" w:name="_GoBack"/>
-      <w:bookmarkEnd w:id="0"/>
-    </w:p>
-    <w:p/>
-    <w:p/>
-    <w:p/>
-    <w:p/>
-    <w:p/>
-    <w:p/>
-    <w:p/>
-    <w:p/>
-    <w:p/>
-    <w:p/>
-    <w:p/>
-    <w:p/>
-    <w:p/>
-    <w:p/>
-    <w:p/>
+      <w:bookmarkStart w:id="2" w:name="_Toc213923894"/>
+      <w:r>
+        <w:lastRenderedPageBreak/>
+        <w:t>Was sind Location-</w:t>
+      </w:r>
+      <w:proofErr w:type="spellStart"/>
+      <w:r>
+        <w:t>b</w:t>
+      </w:r>
+      <w:r>
+        <w:t>ased</w:t>
+      </w:r>
+      <w:proofErr w:type="spellEnd"/>
+      <w:r>
+        <w:t xml:space="preserve"> Services?</w:t>
+      </w:r>
+      <w:bookmarkEnd w:id="2"/>
+    </w:p>
+    <w:p>
+      <w:r>
+        <w:t xml:space="preserve">Location </w:t>
+      </w:r>
+      <w:proofErr w:type="spellStart"/>
+      <w:r>
+        <w:t>based</w:t>
+      </w:r>
+      <w:proofErr w:type="spellEnd"/>
+      <w:r>
+        <w:t xml:space="preserve"> Services sind lokal bezogene Dienste die vorwiegend mit Mobile Geräten genutzt werden. Ein Dienstleister kann beispielsweise mit der Ortsbezogenen-Information eines Kunden seine Dienstleistungen steuern.</w:t>
+      </w:r>
+    </w:p>
     <w:p>
       <w:pPr>
         <w:pStyle w:val="berschrift1"/>
       </w:pPr>
-      <w:bookmarkStart w:id="1" w:name="_Toc213923892"/>
-      <w:r>
-        <w:lastRenderedPageBreak/>
-        <w:t>Abstract</w:t>
-      </w:r>
-      <w:bookmarkEnd w:id="1"/>
-    </w:p>
-    <w:p>
-      <w:r>
-        <w:t>Das ist das Abstract und auf ein einer halben Seite zusammen was ich hier geschrieben habe.</w:t>
-      </w:r>
-    </w:p>
-    <w:p>
-      <w:pPr>
-        <w:pStyle w:val="berschrift1"/>
-      </w:pPr>
-      <w:bookmarkStart w:id="2" w:name="_Toc213923893"/>
-      <w:r>
-        <w:t>Einleitung</w:t>
-      </w:r>
-      <w:bookmarkEnd w:id="2"/>
-    </w:p>
-    <w:p/>
-    <w:p>
-      <w:r>
-        <w:t>Rasante und spannende Entwicklung von neuen Geschäftsmodellen hat erst bereits begonnen.</w:t>
-      </w:r>
-    </w:p>
-    <w:p/>
-    <w:p>
-      <w:r>
-        <w:t xml:space="preserve">Location </w:t>
-      </w:r>
-      <w:proofErr w:type="spellStart"/>
-      <w:r>
-        <w:t>based</w:t>
-      </w:r>
-      <w:proofErr w:type="spellEnd"/>
-      <w:r>
-        <w:t xml:space="preserve"> Services sind lokal bezogene Dienste die vorwiegend mit Mobile Geräten genutzt werden. Ein Dienstleister kann beispielsweise mit der Ortsbezogenen-Information eines Kunden seine Dienstleistungen steuern.</w:t>
-      </w:r>
-    </w:p>
-    <w:p>
-      <w:r>
-        <w:t xml:space="preserve">LBS ist zwar nicht alt, aber es steht </w:t>
-      </w:r>
-      <w:proofErr w:type="spellStart"/>
-      <w:r>
-        <w:t>denoch</w:t>
-      </w:r>
-      <w:proofErr w:type="spellEnd"/>
-      <w:r>
-        <w:t xml:space="preserve"> in seinen Kinderschuhen.</w:t>
-      </w:r>
-    </w:p>
-    <w:p>
-      <w:r>
-        <w:t>Es gibt dabei verschiedene Geschäftsmodelle die der Dienstleister verwenden kann um sein Geld mit dem Dienst zu verdienen.</w:t>
-      </w:r>
-    </w:p>
-    <w:p>
-      <w:r>
-        <w:t xml:space="preserve">Die Technologien sind schon seit es Mobile-Mobilfunknetze gibt vorhanden. Die Dienstleistungen können sowohl mit unpräzisen </w:t>
-      </w:r>
-      <w:proofErr w:type="spellStart"/>
-      <w:r>
-        <w:t>Possitionsdaten</w:t>
-      </w:r>
-      <w:proofErr w:type="spellEnd"/>
-      <w:r>
-        <w:t xml:space="preserve"> als auch mit 5 Meter genauen Informationen gemacht werden.</w:t>
-      </w:r>
-    </w:p>
-    <w:p>
-      <w:r>
-        <w:t xml:space="preserve">Die Informationen werden mittlerweile breit genutzt. Es gibt Applikationen die beispielsweise Nutzern die Möglichkeiten bieten ihre Standorte bekannt zu geben und sie mit ihren Freunden zu teilen. Aber es beläuft sich nicht immer auf die </w:t>
-      </w:r>
-      <w:proofErr w:type="spellStart"/>
-      <w:r>
-        <w:t>Social</w:t>
-      </w:r>
-      <w:proofErr w:type="spellEnd"/>
-      <w:r>
-        <w:t>-Media Ebene a</w:t>
-      </w:r>
-      <w:r>
-        <w:t>us. Dienste wie die Applikation.</w:t>
-      </w:r>
-    </w:p>
-    <w:p/>
-    <w:p>
-      <w:pPr>
-        <w:pStyle w:val="berschrift1"/>
-      </w:pPr>
-      <w:bookmarkStart w:id="3" w:name="_Toc213923894"/>
-      <w:r>
-        <w:t>Was sind Location-</w:t>
-      </w:r>
-      <w:proofErr w:type="spellStart"/>
-      <w:r>
-        <w:t>b</w:t>
-      </w:r>
-      <w:r>
-        <w:t>ased</w:t>
-      </w:r>
-      <w:proofErr w:type="spellEnd"/>
-      <w:r>
-        <w:t xml:space="preserve"> Services?</w:t>
+      <w:bookmarkStart w:id="3" w:name="_Toc213923895"/>
+      <w:bookmarkStart w:id="4" w:name="_GoBack"/>
+      <w:r>
+        <w:t>Technologie</w:t>
       </w:r>
       <w:bookmarkEnd w:id="3"/>
     </w:p>
-    <w:p>
-      <w:r>
-        <w:t xml:space="preserve">Location </w:t>
-      </w:r>
-      <w:proofErr w:type="spellStart"/>
-      <w:r>
-        <w:t>based</w:t>
-      </w:r>
-      <w:proofErr w:type="spellEnd"/>
-      <w:r>
-        <w:t xml:space="preserve"> Services sind lokal bezogene Dienste die vorwiegend mit Mobile Geräten genutzt werden. Ein Dienstleister kann beispielsweise mit der Ortsbezogenen-Information eines Kunden seine Dienstleistungen steuern.</w:t>
-      </w:r>
-    </w:p>
-    <w:p>
-      <w:pPr>
-        <w:pStyle w:val="berschrift1"/>
-      </w:pPr>
-      <w:bookmarkStart w:id="4" w:name="_Toc213923895"/>
-      <w:r>
-        <w:t>Technologie</w:t>
-      </w:r>
-      <w:bookmarkEnd w:id="4"/>
-    </w:p>
+    <w:bookmarkEnd w:id="4"/>
     <w:p>
       <w:r>
         <w:t xml:space="preserve">Die Ortungstechnologie kann einer der Schlüssel für den Erfolg einer </w:t>
@@ -3364,6 +3269,7 @@
   </w:compat>
   <w:rsids>
     <w:rsidRoot w:val="00E76081"/>
+    <w:rsid w:val="004A6AF6"/>
     <w:rsid w:val="00E76081"/>
   </w:rsids>
   <m:mathPr>

</xml_diff>

<commit_message>
Umstrukturieren der Ordnung und Hinzufügen von MyTaxi-App
</commit_message>
<xml_diff>
--- a/LBS.docx
+++ b/LBS.docx
@@ -7,15 +7,7 @@
         <w:pStyle w:val="Titel"/>
       </w:pPr>
       <w:r>
-        <w:t>Location-</w:t>
-      </w:r>
-      <w:proofErr w:type="spellStart"/>
-      <w:r>
-        <w:t>based</w:t>
-      </w:r>
-      <w:proofErr w:type="spellEnd"/>
-      <w:r>
-        <w:t xml:space="preserve"> S</w:t>
+        <w:t>Location-based S</w:t>
       </w:r>
       <w:r>
         <w:t>ervices</w:t>
@@ -24,13 +16,8 @@
         <w:t xml:space="preserve"> </w:t>
       </w:r>
       <w:r>
-        <w:t xml:space="preserve">in </w:t>
-      </w:r>
-      <w:proofErr w:type="spellStart"/>
-      <w:r>
-        <w:t>Switzerland</w:t>
-      </w:r>
-      <w:proofErr w:type="spellEnd"/>
+        <w:t>in Switzerland</w:t>
+      </w:r>
     </w:p>
     <w:p>
       <w:pPr>
@@ -51,15 +38,7 @@
     </w:p>
     <w:p>
       <w:r>
-        <w:t>Location-</w:t>
-      </w:r>
-      <w:proofErr w:type="spellStart"/>
-      <w:r>
-        <w:t>based</w:t>
-      </w:r>
-      <w:proofErr w:type="spellEnd"/>
-      <w:r>
-        <w:t xml:space="preserve"> Services </w:t>
+        <w:t xml:space="preserve">Location-based Services </w:t>
       </w:r>
       <w:r>
         <w:t>gehören</w:t>
@@ -1134,47 +1113,21 @@
     <w:p/>
     <w:p>
       <w:r>
-        <w:t>Dieses Dokument wurde im Rahmen des Moduls „Informatik Seminar“ verfasst und befasst sich mit dem Thema Location-</w:t>
-      </w:r>
-      <w:proofErr w:type="spellStart"/>
-      <w:r>
-        <w:t>based</w:t>
-      </w:r>
-      <w:proofErr w:type="spellEnd"/>
-      <w:r>
-        <w:t xml:space="preserve"> Services. Location-</w:t>
-      </w:r>
-      <w:proofErr w:type="spellStart"/>
-      <w:r>
-        <w:t>based</w:t>
-      </w:r>
-      <w:proofErr w:type="spellEnd"/>
-      <w:r>
-        <w:t xml:space="preserve"> Services sind lokal bezogene Dienste die vorwiegend mit Mobile Geräten genutzt werden. Ein Dienstleister kann beispielsweise mit der Ortsbezogenen-Information eines Kunden seine Dienstleistungen steuern.</w:t>
+        <w:t>Dieses Dokument wurde im Rahmen des Moduls „Informatik Seminar“ verfasst und befasst sich mit dem Thema Location-based Services. Location-based Services sind lokal bezogene Dienste die vorwiegend mit Mobile Geräten genutzt werden. Ein Dienstleister kann beispielsweise mit der Ortsbezogenen-Information eines Kunden seine Dienstleistungen steuern.</w:t>
       </w:r>
     </w:p>
     <w:p>
       <w:r>
         <w:t>Dieses Dokument hat zum Ziel die theoretischen Aspekte</w:t>
       </w:r>
-      <w:proofErr w:type="gramStart"/>
-      <w:r>
-        <w:t>, Technologie</w:t>
-      </w:r>
-      <w:proofErr w:type="gramEnd"/>
-      <w:r>
-        <w:t xml:space="preserve"> und Businessmodelle,</w:t>
+      <w:r>
+        <w:t>, Technologie und Businessmodelle,</w:t>
       </w:r>
       <w:r>
         <w:t xml:space="preserve"> von Location-</w:t>
       </w:r>
-      <w:proofErr w:type="spellStart"/>
-      <w:r>
-        <w:t>based</w:t>
-      </w:r>
-      <w:proofErr w:type="spellEnd"/>
-      <w:r>
-        <w:t xml:space="preserve"> Services aufzuzeigen. A</w:t>
+      <w:r>
+        <w:t>based Services aufzuzeigen. A</w:t>
       </w:r>
       <w:r>
         <w:t xml:space="preserve">nhand von einem Beispiel einer Anwendung </w:t>
@@ -1187,15 +1140,7 @@
     <w:p/>
     <w:p>
       <w:r>
-        <w:t xml:space="preserve">LBS ist zwar nicht alt, aber es steht </w:t>
-      </w:r>
-      <w:proofErr w:type="spellStart"/>
-      <w:r>
-        <w:t>denoch</w:t>
-      </w:r>
-      <w:proofErr w:type="spellEnd"/>
-      <w:r>
-        <w:t xml:space="preserve"> in seinen Kinderschuhen.</w:t>
+        <w:t>LBS ist zwar nicht alt, aber es steht denoch in seinen Kinderschuhen.</w:t>
       </w:r>
     </w:p>
     <w:p>
@@ -1205,28 +1150,12 @@
     </w:p>
     <w:p>
       <w:r>
-        <w:t xml:space="preserve">Die Technologien sind schon seit es Mobile-Mobilfunknetze gibt vorhanden. Die Dienstleistungen können sowohl mit unpräzisen </w:t>
-      </w:r>
-      <w:proofErr w:type="spellStart"/>
-      <w:r>
-        <w:t>Possitionsdaten</w:t>
-      </w:r>
-      <w:proofErr w:type="spellEnd"/>
-      <w:r>
-        <w:t xml:space="preserve"> als auch mit 5 Meter genauen Informationen gemacht werden.</w:t>
-      </w:r>
-    </w:p>
-    <w:p>
-      <w:r>
-        <w:t xml:space="preserve">Die Informationen werden mittlerweile breit genutzt. Es gibt Applikationen die beispielsweise Nutzern die Möglichkeiten bieten ihre Standorte bekannt zu geben und sie mit ihren Freunden zu teilen. Aber es beläuft sich nicht immer auf die </w:t>
-      </w:r>
-      <w:proofErr w:type="spellStart"/>
-      <w:r>
-        <w:t>Social</w:t>
-      </w:r>
-      <w:proofErr w:type="spellEnd"/>
-      <w:r>
-        <w:t>-Media Ebene a</w:t>
+        <w:t>Die Technologien sind schon seit es Mobile-Mobilfunknetze gibt vorhanden. Die Dienstleistungen können sowohl mit unpräzisen Possitionsdaten als auch mit 5 Meter genauen Informationen gemacht werden.</w:t>
+      </w:r>
+    </w:p>
+    <w:p>
+      <w:r>
+        <w:t>Die Informationen werden mittlerweile breit genutzt. Es gibt Applikationen die beispielsweise Nutzern die Möglichkeiten bieten ihre Standorte bekannt zu geben und sie mit ihren Freunden zu teilen. Aber es beläuft sich nicht immer auf die Social-Media Ebene a</w:t>
       </w:r>
       <w:r>
         <w:t>us. Dienste wie die Applikation.</w:t>
@@ -1237,19 +1166,10 @@
       <w:bookmarkStart w:id="5" w:name="_Toc213923894"/>
       <w:bookmarkStart w:id="6" w:name="_Toc216233663"/>
       <w:r>
-        <w:lastRenderedPageBreak/>
-        <w:t>Was sind Location-</w:t>
-      </w:r>
-      <w:proofErr w:type="spellStart"/>
-      <w:r>
-        <w:t>b</w:t>
-      </w:r>
-      <w:r>
-        <w:t>ased</w:t>
-      </w:r>
-      <w:proofErr w:type="spellEnd"/>
-      <w:r>
-        <w:t xml:space="preserve"> Services?</w:t>
+        <w:t>Was sind Location-b</w:t>
+      </w:r>
+      <w:r>
+        <w:t>ased Services?</w:t>
       </w:r>
       <w:bookmarkEnd w:id="5"/>
       <w:bookmarkEnd w:id="6"/>
@@ -1307,201 +1227,99 @@
           <w:b/>
         </w:rPr>
       </w:pPr>
-      <w:proofErr w:type="spellStart"/>
       <w:r>
         <w:rPr>
           <w:b/>
         </w:rPr>
-        <w:t>Geographic</w:t>
-      </w:r>
-      <w:proofErr w:type="spellEnd"/>
+        <w:t xml:space="preserve">Geographic Possition System </w:t>
+      </w:r>
       <w:r>
         <w:rPr>
           <w:b/>
         </w:rPr>
+        <w:t>–</w:t>
+      </w:r>
+      <w:r>
+        <w:rPr>
+          <w:b/>
+        </w:rPr>
         <w:t xml:space="preserve"> </w:t>
       </w:r>
-      <w:proofErr w:type="spellStart"/>
       <w:r>
         <w:rPr>
           <w:b/>
         </w:rPr>
-        <w:t>Possition</w:t>
-      </w:r>
-      <w:proofErr w:type="spellEnd"/>
-      <w:r>
+        <w:t>GPS</w:t>
+      </w:r>
+    </w:p>
+    <w:p>
+      <w:r>
+        <w:t>GPS wird bei den heutigen neuen Geräten oft unterstützt. GPS liefert genaue Positionen von Endbenutzern anhand von Satelliten Informationen. GPS Informationen enthalten nicht nur die genaue Position sondern auch Informationen zur Höhe, Geschwindigkeit und zur Fortbewegungsrichtung. GPS kann sehr genau sein, das Endgerät braucht freie Sicht zum Himmel aber auf der anderen Seite kann es lange dauern bis die Informationen zur Verfügung stehen.</w:t>
+      </w:r>
+    </w:p>
+    <w:p/>
+    <w:p>
+      <w:pPr>
         <w:rPr>
           <w:b/>
         </w:rPr>
-        <w:t xml:space="preserve"> System </w:t>
-      </w:r>
+      </w:pPr>
       <w:r>
         <w:rPr>
           <w:b/>
         </w:rPr>
-        <w:t>–</w:t>
+        <w:t xml:space="preserve">Assisted Geographic Possiton System – </w:t>
       </w:r>
       <w:r>
         <w:rPr>
           <w:b/>
         </w:rPr>
+        <w:t>A</w:t>
+      </w:r>
+      <w:r>
+        <w:rPr>
+          <w:b/>
+        </w:rPr>
+        <w:t>-</w:t>
+      </w:r>
+      <w:r>
+        <w:rPr>
+          <w:b/>
+        </w:rPr>
+        <w:t>GPS</w:t>
+      </w:r>
+    </w:p>
+    <w:p>
+      <w:r>
+        <w:t>Mobilnetz-Triangulation findet die Position des Endgerätes anhand der Distanz von einer oder mehreren Funkantennen. Je mehr Funkantennen zur Verfügung stehen desto besser wird die Lage geortet. Diese Methode kann genau und schnell sein</w:t>
+      </w:r>
+      <w:r>
+        <w:t xml:space="preserve">  und gegenüber GPS auch innerhalb von Gebäuden genutzt werden</w:t>
+      </w:r>
+      <w:r>
+        <w:t>. Aber aufgrund von den zur Verfügung stehenden Antennen und deren Distanz kann es handkehrum auch genau das Gegenteil sein.</w:t>
+      </w:r>
+      <w:r>
         <w:t xml:space="preserve"> </w:t>
       </w:r>
-      <w:r>
+    </w:p>
+    <w:p/>
+    <w:p>
+      <w:pPr>
         <w:rPr>
           <w:b/>
         </w:rPr>
-        <w:t>GPS</w:t>
-      </w:r>
-    </w:p>
-    <w:p>
-      <w:r>
-        <w:t>GPS wird bei den heutigen neuen Geräten oft unterstützt. GPS liefert genaue Positionen von Endbenutzern anhand von Satelliten Informationen. GPS Informationen enthalten nicht nur die genaue Position sondern auch Informationen zur Höhe</w:t>
-      </w:r>
-      <w:proofErr w:type="gramStart"/>
-      <w:r>
-        <w:t>, Geschwindigkeit</w:t>
-      </w:r>
-      <w:proofErr w:type="gramEnd"/>
-      <w:r>
-        <w:t xml:space="preserve"> und zur Fortbewegungsrichtung. GPS kann sehr genau sein, das Endgerät braucht freie Sicht zum Himmel aber auf der anderen Seite kann es lange dauern bis die Informationen zur Verfügung stehen.</w:t>
-      </w:r>
-    </w:p>
-    <w:p/>
-    <w:p>
-      <w:pPr>
+      </w:pPr>
+      <w:r>
         <w:rPr>
           <w:b/>
         </w:rPr>
-      </w:pPr>
-      <w:proofErr w:type="spellStart"/>
-      <w:r>
-        <w:rPr>
-          <w:b/>
-        </w:rPr>
-        <w:t>Assisted</w:t>
-      </w:r>
-      <w:proofErr w:type="spellEnd"/>
-      <w:r>
-        <w:rPr>
-          <w:b/>
-        </w:rPr>
-        <w:t xml:space="preserve"> </w:t>
-      </w:r>
-      <w:proofErr w:type="spellStart"/>
-      <w:r>
-        <w:rPr>
-          <w:b/>
-        </w:rPr>
-        <w:t>Geographic</w:t>
-      </w:r>
-      <w:proofErr w:type="spellEnd"/>
-      <w:r>
-        <w:rPr>
-          <w:b/>
-        </w:rPr>
-        <w:t xml:space="preserve"> </w:t>
-      </w:r>
-      <w:proofErr w:type="spellStart"/>
-      <w:r>
-        <w:rPr>
-          <w:b/>
-        </w:rPr>
-        <w:t>Possiton</w:t>
-      </w:r>
-      <w:proofErr w:type="spellEnd"/>
-      <w:r>
-        <w:rPr>
-          <w:b/>
-        </w:rPr>
-        <w:t xml:space="preserve"> System – </w:t>
-      </w:r>
-      <w:r>
-        <w:rPr>
-          <w:b/>
-        </w:rPr>
-        <w:t>A</w:t>
-      </w:r>
-      <w:r>
-        <w:rPr>
-          <w:b/>
-        </w:rPr>
-        <w:t>-</w:t>
-      </w:r>
-      <w:r>
-        <w:rPr>
-          <w:b/>
-        </w:rPr>
-        <w:t>GPS</w:t>
-      </w:r>
-    </w:p>
-    <w:p>
-      <w:r>
-        <w:t>Mobilnetz-Triangulation findet die Position des Endgerätes anhand der Distanz von einer oder mehreren Funkantennen. Je mehr Funkantennen zur Verfügung stehen desto besser wird die Lage geortet. Diese Methode kann genau und schnell sein</w:t>
-      </w:r>
-      <w:r>
-        <w:t xml:space="preserve">  und gegenüber GPS auch innerhalb von Gebäuden genutzt werden</w:t>
-      </w:r>
-      <w:r>
-        <w:t>. Aber aufgrund von den zur Verfügung stehenden Antennen und deren Distanz kann es handkehrum auch genau das Gegenteil sein.</w:t>
-      </w:r>
-      <w:r>
-        <w:t xml:space="preserve"> </w:t>
-      </w:r>
-    </w:p>
-    <w:p/>
-    <w:p>
-      <w:pPr>
-        <w:rPr>
-          <w:b/>
-        </w:rPr>
-      </w:pPr>
-      <w:r>
-        <w:rPr>
-          <w:b/>
-        </w:rPr>
-        <w:t xml:space="preserve">Wireless </w:t>
-      </w:r>
-      <w:proofErr w:type="spellStart"/>
-      <w:r>
-        <w:rPr>
-          <w:b/>
-        </w:rPr>
-        <w:t>Local</w:t>
-      </w:r>
-      <w:proofErr w:type="spellEnd"/>
-      <w:r>
-        <w:rPr>
-          <w:b/>
-        </w:rPr>
-        <w:t xml:space="preserve"> Area </w:t>
-      </w:r>
-      <w:proofErr w:type="spellStart"/>
-      <w:r>
-        <w:rPr>
-          <w:b/>
-        </w:rPr>
-        <w:t>Networt</w:t>
-      </w:r>
-      <w:proofErr w:type="spellEnd"/>
-      <w:r>
-        <w:rPr>
-          <w:b/>
-        </w:rPr>
-        <w:t xml:space="preserve"> - WLAN</w:t>
-      </w:r>
-    </w:p>
-    <w:p>
-      <w:r>
-        <w:t xml:space="preserve">Anhand der gefunden </w:t>
-      </w:r>
-      <w:proofErr w:type="spellStart"/>
-      <w:r>
-        <w:t>WLAN’s</w:t>
-      </w:r>
-      <w:proofErr w:type="spellEnd"/>
-      <w:r>
-        <w:t xml:space="preserve"> </w:t>
+        <w:t>Wireless Local Area Networt - WLAN</w:t>
+      </w:r>
+    </w:p>
+    <w:p>
+      <w:r>
+        <w:t xml:space="preserve">Anhand der gefunden WLAN’s </w:t>
       </w:r>
       <w:r>
         <w:t>kann die Position des Mobilen-Gerätes trianguliert werden. Diese Möglichkeit kann sehr genau sein. Es ist schnell und kann in Räumlichkeiten wo eventuell keine andere Ortung-Technologie verwendet werden kann, eingesetzt werden.</w:t>
@@ -1548,7 +1366,6 @@
       </w:pPr>
       <w:bookmarkStart w:id="13" w:name="_Toc213923898"/>
       <w:bookmarkStart w:id="14" w:name="_Toc216233667"/>
-      <w:proofErr w:type="spellStart"/>
       <w:r>
         <w:t>Entwicklung</w:t>
       </w:r>
@@ -1557,7 +1374,6 @@
       </w:r>
       <w:bookmarkEnd w:id="13"/>
       <w:bookmarkEnd w:id="14"/>
-      <w:proofErr w:type="spellEnd"/>
     </w:p>
     <w:p>
       <w:pPr>
@@ -1566,10 +1382,7 @@
       <w:bookmarkStart w:id="15" w:name="_Toc213923899"/>
       <w:bookmarkStart w:id="16" w:name="_Toc216233668"/>
       <w:r>
-        <w:t>Geld verdienen mit LBS</w:t>
-      </w:r>
-      <w:r>
-        <w:t xml:space="preserve"> – Geschäftsmodelle</w:t>
+        <w:t>Geschäftsmodelle</w:t>
       </w:r>
       <w:bookmarkEnd w:id="15"/>
       <w:bookmarkEnd w:id="16"/>
@@ -1577,15 +1390,7 @@
     <w:p/>
     <w:p>
       <w:r>
-        <w:t>Durch Location-</w:t>
-      </w:r>
-      <w:proofErr w:type="spellStart"/>
-      <w:r>
-        <w:t>based</w:t>
-      </w:r>
-      <w:proofErr w:type="spellEnd"/>
-      <w:r>
-        <w:t xml:space="preserve"> S</w:t>
+        <w:t>Durch Location-based S</w:t>
       </w:r>
       <w:r>
         <w:t>ervices u</w:t>
@@ -1608,111 +1413,41 @@
         <w:rPr>
           <w:bCs/>
         </w:rPr>
-        <w:lastRenderedPageBreak/>
-        <w:t xml:space="preserve">Spotlight: Location </w:t>
-      </w:r>
-      <w:proofErr w:type="spellStart"/>
-      <w:r>
+        <w:t>Spotlight: Location Based Services eröffnen neue Geschäftsmodelle</w:t>
+      </w:r>
+    </w:p>
+    <w:p>
+      <w:r>
+        <w:tab/>
+      </w:r>
+      <w:hyperlink r:id="rId9" w:history="1">
+        <w:r>
+          <w:rPr>
+            <w:rStyle w:val="Link"/>
+          </w:rPr>
+          <w:t>http://www.youtube.com/watch?v=yA-hN2cvDzI</w:t>
+        </w:r>
+      </w:hyperlink>
+    </w:p>
+    <w:p/>
+    <w:p>
+      <w:pPr>
         <w:rPr>
           <w:bCs/>
         </w:rPr>
-        <w:t>Based</w:t>
-      </w:r>
-      <w:proofErr w:type="spellEnd"/>
+      </w:pPr>
       <w:r>
         <w:rPr>
           <w:bCs/>
         </w:rPr>
-        <w:t xml:space="preserve"> Services eröffnen neue Geschäftsmodelle</w:t>
+        <w:t>Panel: Location Based Services, Mobile Social Media &amp; Co.</w:t>
       </w:r>
     </w:p>
     <w:p>
       <w:r>
         <w:tab/>
       </w:r>
-      <w:bookmarkStart w:id="17" w:name="_GoBack"/>
-      <w:r>
-        <w:fldChar w:fldCharType="begin"/>
-      </w:r>
-      <w:r>
-        <w:instrText xml:space="preserve"> HYPERLINK "http://www.youtube.com/watch?v=yA-hN2cvDzI" </w:instrText>
-      </w:r>
-      <w:r>
-        <w:fldChar w:fldCharType="separate"/>
-      </w:r>
-      <w:r>
-        <w:rPr>
-          <w:rStyle w:val="Link"/>
-        </w:rPr>
-        <w:t>http://www.youtube.com/wa</w:t>
-      </w:r>
-      <w:r>
-        <w:rPr>
-          <w:rStyle w:val="Link"/>
-        </w:rPr>
-        <w:t>t</w:t>
-      </w:r>
-      <w:r>
-        <w:rPr>
-          <w:rStyle w:val="Link"/>
-        </w:rPr>
-        <w:t>ch?v=yA-hN2cvDzI</w:t>
-      </w:r>
-      <w:r>
-        <w:rPr>
-          <w:rStyle w:val="Link"/>
-        </w:rPr>
-        <w:fldChar w:fldCharType="end"/>
-      </w:r>
-    </w:p>
-    <w:bookmarkEnd w:id="17"/>
-    <w:p/>
-    <w:p>
-      <w:pPr>
-        <w:rPr>
-          <w:bCs/>
-        </w:rPr>
-      </w:pPr>
-      <w:r>
-        <w:rPr>
-          <w:bCs/>
-        </w:rPr>
-        <w:t xml:space="preserve">Panel: Location </w:t>
-      </w:r>
-      <w:proofErr w:type="spellStart"/>
-      <w:r>
-        <w:rPr>
-          <w:bCs/>
-        </w:rPr>
-        <w:t>Based</w:t>
-      </w:r>
-      <w:proofErr w:type="spellEnd"/>
-      <w:r>
-        <w:rPr>
-          <w:bCs/>
-        </w:rPr>
-        <w:t xml:space="preserve"> Services, Mobile </w:t>
-      </w:r>
-      <w:proofErr w:type="spellStart"/>
-      <w:r>
-        <w:rPr>
-          <w:bCs/>
-        </w:rPr>
-        <w:t>Social</w:t>
-      </w:r>
-      <w:proofErr w:type="spellEnd"/>
-      <w:r>
-        <w:rPr>
-          <w:bCs/>
-        </w:rPr>
-        <w:t xml:space="preserve"> Media &amp; Co.</w:t>
-      </w:r>
-    </w:p>
-    <w:p>
-      <w:r>
-        <w:tab/>
-      </w:r>
-      <w:hyperlink r:id="rId9" w:history="1">
+      <w:hyperlink r:id="rId10" w:history="1">
         <w:r>
           <w:rPr>
             <w:rStyle w:val="Link"/>
@@ -1732,28 +1467,14 @@
         <w:rPr>
           <w:bCs/>
         </w:rPr>
-        <w:t xml:space="preserve">Panel: Location </w:t>
-      </w:r>
-      <w:proofErr w:type="spellStart"/>
-      <w:r>
-        <w:rPr>
-          <w:bCs/>
-        </w:rPr>
-        <w:t>Based</w:t>
-      </w:r>
-      <w:proofErr w:type="spellEnd"/>
-      <w:r>
-        <w:rPr>
-          <w:bCs/>
-        </w:rPr>
-        <w:t xml:space="preserve"> Services - die Zukunft der mobilen Werbung</w:t>
+        <w:t>Panel: Location Based Services - die Zukunft der mobilen Werbung</w:t>
       </w:r>
     </w:p>
     <w:p>
       <w:pPr>
         <w:ind w:firstLine="708"/>
       </w:pPr>
-      <w:hyperlink r:id="rId10" w:history="1">
+      <w:hyperlink r:id="rId11" w:history="1">
         <w:r>
           <w:rPr>
             <w:rStyle w:val="Link"/>
@@ -1765,204 +1486,123 @@
     <w:p/>
     <w:p>
       <w:r>
-        <w:t xml:space="preserve">Leute zum POS (Point </w:t>
-      </w:r>
-      <w:proofErr w:type="spellStart"/>
-      <w:r>
-        <w:t>of</w:t>
-      </w:r>
-      <w:proofErr w:type="spellEnd"/>
+        <w:t>Leute zum POS (Point of Sales) lotsen</w:t>
+      </w:r>
+    </w:p>
+    <w:p>
+      <w:r>
+        <w:t>Kundensteuerung: Detailhändler können mit gezielter Werbung die Kunden mit Produkten ansprechen.</w:t>
+      </w:r>
+    </w:p>
+    <w:p/>
+    <w:p>
+      <w:pPr>
+        <w:pStyle w:val="berschrift2"/>
+      </w:pPr>
+      <w:bookmarkStart w:id="17" w:name="_Toc213923900"/>
+      <w:bookmarkStart w:id="18" w:name="_Toc216233669"/>
+      <w:r>
+        <w:t>Voraussetzungen</w:t>
+      </w:r>
+      <w:bookmarkEnd w:id="17"/>
+      <w:bookmarkEnd w:id="18"/>
+    </w:p>
+    <w:p>
+      <w:pPr>
+        <w:pStyle w:val="berschrift2"/>
+      </w:pPr>
+      <w:bookmarkStart w:id="19" w:name="_Toc213923901"/>
+      <w:bookmarkStart w:id="20" w:name="_Toc216233670"/>
+      <w:r>
+        <w:t>Möglichkeiten</w:t>
+      </w:r>
+      <w:bookmarkEnd w:id="19"/>
+      <w:bookmarkEnd w:id="20"/>
       <w:r>
         <w:t xml:space="preserve"> </w:t>
       </w:r>
-      <w:proofErr w:type="spellStart"/>
-      <w:r>
-        <w:t>Sales</w:t>
-      </w:r>
-      <w:proofErr w:type="spellEnd"/>
-      <w:proofErr w:type="gramStart"/>
-      <w:r>
-        <w:t>) lotsen</w:t>
-      </w:r>
-      <w:proofErr w:type="gramEnd"/>
-    </w:p>
-    <w:p>
-      <w:r>
-        <w:t>Kundensteuerung: Detailhändler können mit gezielter Werbung die Kunden mit Produkten ansprechen.</w:t>
-      </w:r>
-    </w:p>
-    <w:p/>
+    </w:p>
     <w:p>
       <w:pPr>
         <w:pStyle w:val="berschrift2"/>
       </w:pPr>
-      <w:bookmarkStart w:id="18" w:name="_Toc213923900"/>
-      <w:bookmarkStart w:id="19" w:name="_Toc216233669"/>
-      <w:r>
-        <w:t>Voraussetzungen</w:t>
-      </w:r>
-      <w:bookmarkEnd w:id="18"/>
-      <w:bookmarkEnd w:id="19"/>
+      <w:bookmarkStart w:id="21" w:name="_Toc213923902"/>
+      <w:bookmarkStart w:id="22" w:name="_Toc216233671"/>
+      <w:r>
+        <w:t>Strategien</w:t>
+      </w:r>
+      <w:bookmarkEnd w:id="21"/>
+      <w:bookmarkEnd w:id="22"/>
     </w:p>
     <w:p>
       <w:pPr>
         <w:pStyle w:val="berschrift2"/>
       </w:pPr>
-      <w:bookmarkStart w:id="20" w:name="_Toc213923901"/>
-      <w:bookmarkStart w:id="21" w:name="_Toc216233670"/>
-      <w:r>
-        <w:t>Möglichkeiten</w:t>
-      </w:r>
-      <w:bookmarkEnd w:id="20"/>
-      <w:bookmarkEnd w:id="21"/>
+      <w:bookmarkStart w:id="23" w:name="_Toc213923903"/>
+      <w:bookmarkStart w:id="24" w:name="_Toc216233672"/>
+      <w:r>
+        <w:t>Hürden</w:t>
+      </w:r>
+      <w:bookmarkEnd w:id="23"/>
+      <w:bookmarkEnd w:id="24"/>
+    </w:p>
+    <w:p>
+      <w:pPr>
+        <w:pStyle w:val="berschrift1"/>
+      </w:pPr>
+      <w:bookmarkStart w:id="25" w:name="_Toc213923904"/>
+      <w:bookmarkStart w:id="26" w:name="_Toc216233673"/>
+      <w:r>
+        <w:t>Beispiel an einer Anwendung</w:t>
+      </w:r>
+      <w:bookmarkEnd w:id="25"/>
+      <w:bookmarkEnd w:id="26"/>
+    </w:p>
+    <w:p>
+      <w:r>
+        <w:t>MyTaxi-App</w:t>
+      </w:r>
+    </w:p>
+    <w:p>
+      <w:pPr>
+        <w:pStyle w:val="berschrift1"/>
+      </w:pPr>
+      <w:r>
+        <w:t>Präsentation</w:t>
+      </w:r>
+    </w:p>
+    <w:p>
+      <w:r>
+        <w:t>Witz am Anfang bringen: Blondine ist im Coop und wird auf Ihr Handy angerufen: Und fragt warum weißt du dass ich im Coop bin?</w:t>
+      </w:r>
+      <w:r>
+        <w:t xml:space="preserve"> Witz daran? Das Handy klingelt überall nicht nur im Coop.</w:t>
+      </w:r>
+      <w:r>
+        <w:t xml:space="preserve"> Dieser Witz ist heute aber gar kein Witz mehr, denn es ist möglich zu wissen, </w:t>
+      </w:r>
+    </w:p>
+    <w:p>
+      <w:pPr>
+        <w:pStyle w:val="berschrift1"/>
+      </w:pPr>
+      <w:bookmarkStart w:id="27" w:name="_Toc213923905"/>
+      <w:bookmarkStart w:id="28" w:name="_Toc216233674"/>
+      <w:r>
+        <w:t>Fazit</w:t>
+      </w:r>
+      <w:bookmarkEnd w:id="27"/>
+      <w:bookmarkEnd w:id="28"/>
+    </w:p>
+    <w:p>
+      <w:r>
+        <w:t>Ich finde LBS cool :--D</w:t>
+      </w:r>
+      <w:bookmarkStart w:id="29" w:name="_GoBack"/>
+      <w:bookmarkEnd w:id="29"/>
       <w:r>
         <w:t xml:space="preserve"> </w:t>
       </w:r>
-    </w:p>
-    <w:p>
-      <w:pPr>
-        <w:pStyle w:val="berschrift2"/>
-      </w:pPr>
-      <w:bookmarkStart w:id="22" w:name="_Toc213923902"/>
-      <w:bookmarkStart w:id="23" w:name="_Toc216233671"/>
-      <w:r>
-        <w:t>Strategien</w:t>
-      </w:r>
-      <w:bookmarkEnd w:id="22"/>
-      <w:bookmarkEnd w:id="23"/>
-    </w:p>
-    <w:p>
-      <w:pPr>
-        <w:pStyle w:val="berschrift2"/>
-      </w:pPr>
-      <w:bookmarkStart w:id="24" w:name="_Toc213923903"/>
-      <w:bookmarkStart w:id="25" w:name="_Toc216233672"/>
-      <w:r>
-        <w:t>Hürden</w:t>
-      </w:r>
-      <w:bookmarkEnd w:id="24"/>
-      <w:bookmarkEnd w:id="25"/>
-    </w:p>
-    <w:p>
-      <w:pPr>
-        <w:pStyle w:val="berschrift1"/>
-      </w:pPr>
-      <w:bookmarkStart w:id="26" w:name="_Toc213923904"/>
-      <w:bookmarkStart w:id="27" w:name="_Toc216233673"/>
-      <w:r>
-        <w:t>Beispiel an einer Anwendung</w:t>
-      </w:r>
-      <w:bookmarkEnd w:id="26"/>
-      <w:bookmarkEnd w:id="27"/>
-    </w:p>
-    <w:p>
-      <w:r>
-        <w:t xml:space="preserve">Hier ist der Plan, das anhand von einem </w:t>
-      </w:r>
-    </w:p>
-    <w:p/>
-    <w:p>
-      <w:pPr>
-        <w:rPr>
-          <w:bCs/>
-        </w:rPr>
-      </w:pPr>
-      <w:r>
-        <w:rPr>
-          <w:bCs/>
-        </w:rPr>
-        <w:t xml:space="preserve">Location </w:t>
-      </w:r>
-      <w:proofErr w:type="spellStart"/>
-      <w:r>
-        <w:rPr>
-          <w:bCs/>
-        </w:rPr>
-        <w:t>Based</w:t>
-      </w:r>
-      <w:proofErr w:type="spellEnd"/>
-      <w:r>
-        <w:rPr>
-          <w:bCs/>
-        </w:rPr>
-        <w:t xml:space="preserve"> Services - LBS Marketing Solution not just </w:t>
-      </w:r>
-      <w:proofErr w:type="spellStart"/>
-      <w:r>
-        <w:rPr>
-          <w:bCs/>
-        </w:rPr>
-        <w:t>for</w:t>
-      </w:r>
-      <w:proofErr w:type="spellEnd"/>
-      <w:r>
-        <w:rPr>
-          <w:bCs/>
-        </w:rPr>
-        <w:t xml:space="preserve"> Retail</w:t>
-      </w:r>
-      <w:r>
-        <w:rPr>
-          <w:bCs/>
-        </w:rPr>
-        <w:t xml:space="preserve"> – Blut-App</w:t>
-      </w:r>
-    </w:p>
-    <w:p>
-      <w:r>
-        <w:tab/>
-      </w:r>
-      <w:hyperlink r:id="rId11" w:history="1">
-        <w:r>
-          <w:rPr>
-            <w:rStyle w:val="Link"/>
-          </w:rPr>
-          <w:t>http://www.youtube.com/watch?v=Rp2SfOvKUGQ&amp;feature=related</w:t>
-        </w:r>
-      </w:hyperlink>
-    </w:p>
-    <w:p/>
-    <w:p/>
-    <w:p>
-      <w:pPr>
-        <w:pStyle w:val="berschrift1"/>
-      </w:pPr>
-      <w:r>
-        <w:t>Präsentation</w:t>
-      </w:r>
-    </w:p>
-    <w:p>
-      <w:r>
-        <w:t>Witz am Anfang bringen</w:t>
-      </w:r>
-      <w:proofErr w:type="gramStart"/>
-      <w:r>
-        <w:t>: Blondine</w:t>
-      </w:r>
-      <w:proofErr w:type="gramEnd"/>
-      <w:r>
-        <w:t xml:space="preserve"> ist im Coop und wird auf Ihr Handy angerufen: Und fragt warum weißt du dass ich im Coop bin?</w:t>
-      </w:r>
-      <w:r>
-        <w:t xml:space="preserve"> Witz daran? Das Handy </w:t>
-      </w:r>
-      <w:proofErr w:type="gramStart"/>
-      <w:r>
-        <w:t>klingelt überall nicht nur im Coop.</w:t>
-      </w:r>
-      <w:proofErr w:type="gramEnd"/>
-    </w:p>
-    <w:p>
-      <w:pPr>
-        <w:pStyle w:val="berschrift1"/>
-      </w:pPr>
-      <w:bookmarkStart w:id="28" w:name="_Toc213923905"/>
-      <w:bookmarkStart w:id="29" w:name="_Toc216233674"/>
-      <w:r>
-        <w:t>Fazit</w:t>
-      </w:r>
-      <w:bookmarkEnd w:id="28"/>
-      <w:bookmarkEnd w:id="29"/>
     </w:p>
     <w:p>
       <w:pPr>
@@ -1975,6 +1615,11 @@
       </w:r>
       <w:bookmarkEnd w:id="30"/>
       <w:bookmarkEnd w:id="31"/>
+    </w:p>
+    <w:p>
+      <w:r>
+        <w:t>ölakjsf</w:t>
+      </w:r>
     </w:p>
     <w:p>
       <w:pPr>
@@ -3456,7 +3101,7 @@
     <w:charset w:val="4E"/>
     <w:family w:val="auto"/>
     <w:pitch w:val="variable"/>
-    <w:sig w:usb0="E00002FF" w:usb1="6AC7FDFB" w:usb2="00000012" w:usb3="00000000" w:csb0="0002009F" w:csb1="00000000"/>
+    <w:sig w:usb0="00000001" w:usb1="08070000" w:usb2="00000010" w:usb3="00000000" w:csb0="00020000" w:csb1="00000000"/>
   </w:font>
   <w:font w:name="Calibri">
     <w:panose1 w:val="020F0502020204030204"/>
@@ -3469,7 +3114,7 @@
     <w:charset w:val="4E"/>
     <w:family w:val="auto"/>
     <w:pitch w:val="variable"/>
-    <w:sig w:usb0="E00002FF" w:usb1="6AC7FDFB" w:usb2="00000012" w:usb3="00000000" w:csb0="0002009F" w:csb1="00000000"/>
+    <w:sig w:usb0="00000001" w:usb1="08070000" w:usb2="00000010" w:usb3="00000000" w:csb0="00020000" w:csb1="00000000"/>
   </w:font>
   <w:font w:name="PMingLiU">
     <w:altName w:val="新細明體"/>
@@ -3505,6 +3150,7 @@
     <w:rsidRoot w:val="00E76081"/>
     <w:rsid w:val="004A6AF6"/>
     <w:rsid w:val="005719BF"/>
+    <w:rsid w:val="00D36CFC"/>
     <w:rsid w:val="00E76081"/>
   </w:rsids>
   <m:mathPr>

</xml_diff>